<commit_message>
feat: I MADE IT
</commit_message>
<xml_diff>
--- a/inf/lab2/report.docx
+++ b/inf/lab2/report.docx
@@ -160,13 +160,8 @@
       <w:pPr>
         <w:jc w:val="right"/>
       </w:pPr>
-      <w:proofErr w:type="spellStart"/>
-      <w:r>
-        <w:t>Мухамедьяров</w:t>
-      </w:r>
-      <w:proofErr w:type="spellEnd"/>
-      <w:r>
-        <w:t xml:space="preserve"> Артур Альбертович</w:t>
+      <w:r>
+        <w:t>Мухамедьяров Артур Альбертович</w:t>
       </w:r>
     </w:p>
     <w:p>
@@ -795,15 +790,7 @@
         <w:pStyle w:val="a"/>
       </w:pPr>
       <w:r>
-        <w:t xml:space="preserve">Дополнительное задание №1 (позволяет набрать от 86 до 100 процентов от максимального числа баллов </w:t>
-      </w:r>
-      <w:proofErr w:type="spellStart"/>
-      <w:r>
-        <w:t>БаРС</w:t>
-      </w:r>
-      <w:proofErr w:type="spellEnd"/>
-      <w:r>
-        <w:t xml:space="preserve"> за данную лабораторную). Написать программу на любом языке программирования, которая на вход получает набор из 7 цифр «0» и «1», записанных подряд, анализирует это сообщение на основе классического кода Хэмминга (7,4), а затем выдает правильное сообщение (только информационные биты) и указывает бит с ошибкой при его наличии. </w:t>
+        <w:t xml:space="preserve">Дополнительное задание №1 (позволяет набрать от 86 до 100 процентов от максимального числа баллов БаРС за данную лабораторную). Написать программу на любом языке программирования, которая на вход получает набор из 7 цифр «0» и «1», записанных подряд, анализирует это сообщение на основе классического кода Хэмминга (7,4), а затем выдает правильное сообщение (только информационные биты) и указывает бит с ошибкой при его наличии. </w:t>
       </w:r>
     </w:p>
     <w:p>
@@ -1202,14 +1189,12 @@
         </w:rPr>
         <w:t>⊕</w:t>
       </w:r>
-      <w:proofErr w:type="spellStart"/>
       <w:r>
         <w:rPr>
           <w:lang w:val="en-US"/>
         </w:rPr>
         <w:t>i</w:t>
       </w:r>
-      <w:proofErr w:type="spellEnd"/>
       <w:r>
         <w:t>1</w:t>
       </w:r>
@@ -1220,14 +1205,12 @@
         </w:rPr>
         <w:t>⊕</w:t>
       </w:r>
-      <w:proofErr w:type="spellStart"/>
       <w:r>
         <w:rPr>
           <w:lang w:val="en-US"/>
         </w:rPr>
         <w:t>i</w:t>
       </w:r>
-      <w:proofErr w:type="spellEnd"/>
       <w:r>
         <w:t>2</w:t>
       </w:r>
@@ -1238,14 +1221,12 @@
         </w:rPr>
         <w:t>⊕</w:t>
       </w:r>
-      <w:proofErr w:type="spellStart"/>
       <w:r>
         <w:rPr>
           <w:lang w:val="en-US"/>
         </w:rPr>
         <w:t>i</w:t>
       </w:r>
-      <w:proofErr w:type="spellEnd"/>
       <w:r>
         <w:t>4</w:t>
       </w:r>
@@ -1325,14 +1306,12 @@
         </w:rPr>
         <w:t>⊕</w:t>
       </w:r>
-      <w:proofErr w:type="spellStart"/>
       <w:r>
         <w:rPr>
           <w:lang w:val="en-US"/>
         </w:rPr>
         <w:t>i</w:t>
       </w:r>
-      <w:proofErr w:type="spellEnd"/>
       <w:r>
         <w:t>1</w:t>
       </w:r>
@@ -1343,14 +1322,12 @@
         </w:rPr>
         <w:t>⊕</w:t>
       </w:r>
-      <w:proofErr w:type="spellStart"/>
       <w:r>
         <w:rPr>
           <w:lang w:val="en-US"/>
         </w:rPr>
         <w:t>i</w:t>
       </w:r>
-      <w:proofErr w:type="spellEnd"/>
       <w:r>
         <w:t>3</w:t>
       </w:r>
@@ -1361,14 +1338,12 @@
         </w:rPr>
         <w:t>⊕</w:t>
       </w:r>
-      <w:proofErr w:type="spellStart"/>
       <w:r>
         <w:rPr>
           <w:lang w:val="en-US"/>
         </w:rPr>
         <w:t>i</w:t>
       </w:r>
-      <w:proofErr w:type="spellEnd"/>
       <w:r>
         <w:t>4</w:t>
       </w:r>
@@ -1448,14 +1423,12 @@
         </w:rPr>
         <w:t>⊕</w:t>
       </w:r>
-      <w:proofErr w:type="spellStart"/>
       <w:r>
         <w:rPr>
           <w:lang w:val="en-US"/>
         </w:rPr>
         <w:t>i</w:t>
       </w:r>
-      <w:proofErr w:type="spellEnd"/>
       <w:r>
         <w:t>2</w:t>
       </w:r>
@@ -1466,14 +1439,12 @@
         </w:rPr>
         <w:t>⊕</w:t>
       </w:r>
-      <w:proofErr w:type="spellStart"/>
       <w:r>
         <w:rPr>
           <w:lang w:val="en-US"/>
         </w:rPr>
         <w:t>i</w:t>
       </w:r>
-      <w:proofErr w:type="spellEnd"/>
       <w:r>
         <w:t>3</w:t>
       </w:r>
@@ -1484,14 +1455,12 @@
         </w:rPr>
         <w:t>⊕</w:t>
       </w:r>
-      <w:proofErr w:type="spellStart"/>
       <w:r>
         <w:rPr>
           <w:lang w:val="en-US"/>
         </w:rPr>
         <w:t>i</w:t>
       </w:r>
-      <w:proofErr w:type="spellEnd"/>
       <w:r>
         <w:t>4</w:t>
       </w:r>
@@ -2905,14 +2874,12 @@
         </w:rPr>
         <w:t>⊕</w:t>
       </w:r>
-      <w:proofErr w:type="spellStart"/>
       <w:r>
         <w:rPr>
           <w:lang w:val="en-US"/>
         </w:rPr>
         <w:t>i</w:t>
       </w:r>
-      <w:proofErr w:type="spellEnd"/>
       <w:r>
         <w:t>1</w:t>
       </w:r>
@@ -2923,14 +2890,12 @@
         </w:rPr>
         <w:t>⊕</w:t>
       </w:r>
-      <w:proofErr w:type="spellStart"/>
       <w:r>
         <w:rPr>
           <w:lang w:val="en-US"/>
         </w:rPr>
         <w:t>i</w:t>
       </w:r>
-      <w:proofErr w:type="spellEnd"/>
       <w:r>
         <w:t>2</w:t>
       </w:r>
@@ -2941,14 +2906,12 @@
         </w:rPr>
         <w:t>⊕</w:t>
       </w:r>
-      <w:proofErr w:type="spellStart"/>
       <w:r>
         <w:rPr>
           <w:lang w:val="en-US"/>
         </w:rPr>
         <w:t>i</w:t>
       </w:r>
-      <w:proofErr w:type="spellEnd"/>
       <w:r>
         <w:t>4</w:t>
       </w:r>
@@ -3022,14 +2985,12 @@
         </w:rPr>
         <w:t>⊕</w:t>
       </w:r>
-      <w:proofErr w:type="spellStart"/>
       <w:r>
         <w:rPr>
           <w:lang w:val="en-US"/>
         </w:rPr>
         <w:t>i</w:t>
       </w:r>
-      <w:proofErr w:type="spellEnd"/>
       <w:r>
         <w:t>1</w:t>
       </w:r>
@@ -3040,14 +3001,12 @@
         </w:rPr>
         <w:t>⊕</w:t>
       </w:r>
-      <w:proofErr w:type="spellStart"/>
       <w:r>
         <w:rPr>
           <w:lang w:val="en-US"/>
         </w:rPr>
         <w:t>i</w:t>
       </w:r>
-      <w:proofErr w:type="spellEnd"/>
       <w:r>
         <w:t>3</w:t>
       </w:r>
@@ -3058,14 +3017,12 @@
         </w:rPr>
         <w:t>⊕</w:t>
       </w:r>
-      <w:proofErr w:type="spellStart"/>
       <w:r>
         <w:rPr>
           <w:lang w:val="en-US"/>
         </w:rPr>
         <w:t>i</w:t>
       </w:r>
-      <w:proofErr w:type="spellEnd"/>
       <w:r>
         <w:t>4</w:t>
       </w:r>
@@ -3139,14 +3096,12 @@
         </w:rPr>
         <w:t>⊕</w:t>
       </w:r>
-      <w:proofErr w:type="spellStart"/>
       <w:r>
         <w:rPr>
           <w:lang w:val="en-US"/>
         </w:rPr>
         <w:t>i</w:t>
       </w:r>
-      <w:proofErr w:type="spellEnd"/>
       <w:r>
         <w:t>2</w:t>
       </w:r>
@@ -3157,14 +3112,12 @@
         </w:rPr>
         <w:t>⊕</w:t>
       </w:r>
-      <w:proofErr w:type="spellStart"/>
       <w:r>
         <w:rPr>
           <w:lang w:val="en-US"/>
         </w:rPr>
         <w:t>i</w:t>
       </w:r>
-      <w:proofErr w:type="spellEnd"/>
       <w:r>
         <w:t>3</w:t>
       </w:r>
@@ -3175,14 +3128,12 @@
         </w:rPr>
         <w:t>⊕</w:t>
       </w:r>
-      <w:proofErr w:type="spellStart"/>
       <w:r>
         <w:rPr>
           <w:lang w:val="en-US"/>
         </w:rPr>
         <w:t>i</w:t>
       </w:r>
-      <w:proofErr w:type="spellEnd"/>
       <w:r>
         <w:t>4</w:t>
       </w:r>
@@ -4608,14 +4559,12 @@
         </w:rPr>
         <w:t>⊕</w:t>
       </w:r>
-      <w:proofErr w:type="spellStart"/>
       <w:r>
         <w:rPr>
           <w:lang w:val="en-US"/>
         </w:rPr>
         <w:t>i</w:t>
       </w:r>
-      <w:proofErr w:type="spellEnd"/>
       <w:r>
         <w:t>1</w:t>
       </w:r>
@@ -4626,14 +4575,12 @@
         </w:rPr>
         <w:t>⊕</w:t>
       </w:r>
-      <w:proofErr w:type="spellStart"/>
       <w:r>
         <w:rPr>
           <w:lang w:val="en-US"/>
         </w:rPr>
         <w:t>i</w:t>
       </w:r>
-      <w:proofErr w:type="spellEnd"/>
       <w:r>
         <w:t>2</w:t>
       </w:r>
@@ -4644,14 +4591,12 @@
         </w:rPr>
         <w:t>⊕</w:t>
       </w:r>
-      <w:proofErr w:type="spellStart"/>
       <w:r>
         <w:rPr>
           <w:lang w:val="en-US"/>
         </w:rPr>
         <w:t>i</w:t>
       </w:r>
-      <w:proofErr w:type="spellEnd"/>
       <w:r>
         <w:t>4</w:t>
       </w:r>
@@ -4725,14 +4670,12 @@
         </w:rPr>
         <w:t>⊕</w:t>
       </w:r>
-      <w:proofErr w:type="spellStart"/>
       <w:r>
         <w:rPr>
           <w:lang w:val="en-US"/>
         </w:rPr>
         <w:t>i</w:t>
       </w:r>
-      <w:proofErr w:type="spellEnd"/>
       <w:r>
         <w:t>1</w:t>
       </w:r>
@@ -4743,14 +4686,12 @@
         </w:rPr>
         <w:t>⊕</w:t>
       </w:r>
-      <w:proofErr w:type="spellStart"/>
       <w:r>
         <w:rPr>
           <w:lang w:val="en-US"/>
         </w:rPr>
         <w:t>i</w:t>
       </w:r>
-      <w:proofErr w:type="spellEnd"/>
       <w:r>
         <w:t>3</w:t>
       </w:r>
@@ -4761,14 +4702,12 @@
         </w:rPr>
         <w:t>⊕</w:t>
       </w:r>
-      <w:proofErr w:type="spellStart"/>
       <w:r>
         <w:rPr>
           <w:lang w:val="en-US"/>
         </w:rPr>
         <w:t>i</w:t>
       </w:r>
-      <w:proofErr w:type="spellEnd"/>
       <w:r>
         <w:t>4</w:t>
       </w:r>
@@ -4842,14 +4781,12 @@
         </w:rPr>
         <w:t>⊕</w:t>
       </w:r>
-      <w:proofErr w:type="spellStart"/>
       <w:r>
         <w:rPr>
           <w:lang w:val="en-US"/>
         </w:rPr>
         <w:t>i</w:t>
       </w:r>
-      <w:proofErr w:type="spellEnd"/>
       <w:r>
         <w:t>2</w:t>
       </w:r>
@@ -4860,14 +4797,12 @@
         </w:rPr>
         <w:t>⊕</w:t>
       </w:r>
-      <w:proofErr w:type="spellStart"/>
       <w:r>
         <w:rPr>
           <w:lang w:val="en-US"/>
         </w:rPr>
         <w:t>i</w:t>
       </w:r>
-      <w:proofErr w:type="spellEnd"/>
       <w:r>
         <w:t>3</w:t>
       </w:r>
@@ -4878,14 +4813,12 @@
         </w:rPr>
         <w:t>⊕</w:t>
       </w:r>
-      <w:proofErr w:type="spellStart"/>
       <w:r>
         <w:rPr>
           <w:lang w:val="en-US"/>
         </w:rPr>
         <w:t>i</w:t>
       </w:r>
-      <w:proofErr w:type="spellEnd"/>
       <w:r>
         <w:t>4</w:t>
       </w:r>
@@ -11264,7 +11197,6 @@
       <w:r>
         <w:t xml:space="preserve"> </w:t>
       </w:r>
-      <w:proofErr w:type="gramStart"/>
       <w:r>
         <w:t>&lt;</w:t>
       </w:r>
@@ -11274,7 +11206,6 @@
       <w:r>
         <w:t>270</w:t>
       </w:r>
-      <w:proofErr w:type="gramEnd"/>
       <w:r>
         <w:t xml:space="preserve"> </w:t>
       </w:r>
@@ -11311,7 +11242,10 @@
         <w:rPr>
           <w:lang w:val="en-US"/>
         </w:rPr>
-        <w:t>r=9</w:t>
+        <w:t>r</w:t>
+      </w:r>
+      <w:r>
+        <w:t>=9</w:t>
       </w:r>
     </w:p>
     <w:p>
@@ -11319,9 +11253,6 @@
         <w:t>2</w:t>
       </w:r>
       <w:r>
-        <w:rPr>
-          <w:lang w:val="en-US"/>
-        </w:rPr>
         <w:t>^</w:t>
       </w:r>
       <w:r>
@@ -11333,9 +11264,6 @@
         <w:t>2</w:t>
       </w:r>
       <w:r>
-        <w:rPr>
-          <w:lang w:val="en-US"/>
-        </w:rPr>
         <w:t>^</w:t>
       </w:r>
       <w:r>
@@ -11343,18 +11271,10 @@
       </w:r>
     </w:p>
     <w:p>
-      <w:pPr>
-        <w:rPr>
-          <w:lang w:val="en-US"/>
-        </w:rPr>
-      </w:pPr>
       <w:r>
         <w:t>247</w:t>
       </w:r>
       <w:r>
-        <w:rPr>
-          <w:lang w:val="en-US"/>
-        </w:rPr>
         <w:t>&lt;270&lt;502</w:t>
       </w:r>
     </w:p>
@@ -11377,14 +11297,12 @@
       <w:r>
         <w:t>(</w:t>
       </w:r>
-      <w:proofErr w:type="spellStart"/>
       <w:r>
         <w:rPr>
           <w:lang w:val="en-US"/>
         </w:rPr>
         <w:t>i</w:t>
       </w:r>
-      <w:proofErr w:type="spellEnd"/>
       <w:r>
         <w:t>+</w:t>
       </w:r>
@@ -11407,15 +11325,7 @@
         <w:t xml:space="preserve"> </w:t>
       </w:r>
       <w:r>
-        <w:t>9</w:t>
-      </w:r>
-      <w:proofErr w:type="gramStart"/>
-      <w:r>
-        <w:t>/(</w:t>
-      </w:r>
-      <w:proofErr w:type="gramEnd"/>
-      <w:r>
-        <w:t>9+270)</w:t>
+        <w:t>9/(9+270)</w:t>
       </w:r>
       <w:r>
         <w:t xml:space="preserve"> ≈ 0.032258</w:t>
@@ -11575,20 +11485,29 @@
         <w:rPr>
           <w:lang w:val="en-US"/>
         </w:rPr>
-        <w:t>Kotlin</w:t>
+        <w:t>Python</w:t>
       </w:r>
       <w:r>
         <w:t xml:space="preserve">, </w:t>
       </w:r>
       <w:r>
-        <w:t>так как хорошо знаком с данным языком.</w:t>
-      </w:r>
-      <w:r>
+        <w:t>так как знаком с данным языком</w:t>
+      </w:r>
+      <w:r>
+        <w:t xml:space="preserve"> </w:t>
+      </w:r>
+      <w:r>
+        <w:t>и его не нужно компилировать.</w:t>
+      </w:r>
+      <w:r>
+        <w:rPr>
+          <w:noProof/>
+        </w:rPr>
         <w:drawing>
-          <wp:inline distT="0" distB="0" distL="0" distR="0" wp14:anchorId="2CF8A65A" wp14:editId="0127FF25">
-            <wp:extent cx="6153150" cy="4987290"/>
-            <wp:effectExtent l="0" t="0" r="0" b="3810"/>
-            <wp:docPr id="1476166704" name="Рисунок 1"/>
+          <wp:inline distT="0" distB="0" distL="0" distR="0">
+            <wp:extent cx="6143625" cy="4876800"/>
+            <wp:effectExtent l="0" t="0" r="9525" b="0"/>
+            <wp:docPr id="1288489893" name="Рисунок 1"/>
             <wp:cNvGraphicFramePr>
               <a:graphicFrameLocks xmlns:a="http://schemas.openxmlformats.org/drawingml/2006/main" noChangeAspect="1"/>
             </wp:cNvGraphicFramePr>
@@ -11596,23 +11515,36 @@
               <a:graphicData uri="http://schemas.openxmlformats.org/drawingml/2006/picture">
                 <pic:pic xmlns:pic="http://schemas.openxmlformats.org/drawingml/2006/picture">
                   <pic:nvPicPr>
-                    <pic:cNvPr id="1476166704" name=""/>
-                    <pic:cNvPicPr/>
+                    <pic:cNvPr id="0" name="Picture 1"/>
+                    <pic:cNvPicPr>
+                      <a:picLocks noChangeAspect="1" noChangeArrowheads="1"/>
+                    </pic:cNvPicPr>
                   </pic:nvPicPr>
                   <pic:blipFill>
-                    <a:blip r:embed="rId8"/>
+                    <a:blip r:embed="rId8" cstate="print">
+                      <a:extLst>
+                        <a:ext uri="{28A0092B-C50C-407E-A947-70E740481C1C}">
+                          <a14:useLocalDpi xmlns:a14="http://schemas.microsoft.com/office/drawing/2010/main" val="0"/>
+                        </a:ext>
+                      </a:extLst>
+                    </a:blip>
+                    <a:srcRect/>
                     <a:stretch>
                       <a:fillRect/>
                     </a:stretch>
                   </pic:blipFill>
-                  <pic:spPr>
+                  <pic:spPr bwMode="auto">
                     <a:xfrm>
                       <a:off x="0" y="0"/>
-                      <a:ext cx="6153150" cy="4987290"/>
+                      <a:ext cx="6143625" cy="4876800"/>
                     </a:xfrm>
                     <a:prstGeom prst="rect">
                       <a:avLst/>
                     </a:prstGeom>
+                    <a:noFill/>
+                    <a:ln>
+                      <a:noFill/>
+                    </a:ln>
                   </pic:spPr>
                 </pic:pic>
               </a:graphicData>
@@ -11674,7 +11606,7 @@
         <w:rPr>
           <w:lang w:val="en-US"/>
         </w:rPr>
-        <w:t>Koltin</w:t>
+        <w:t>Python</w:t>
       </w:r>
     </w:p>
     <w:p/>
@@ -11736,15 +11668,7 @@
         </w:rPr>
       </w:pPr>
       <w:r>
-        <w:t xml:space="preserve">Орлов С. А., </w:t>
-      </w:r>
-      <w:proofErr w:type="spellStart"/>
-      <w:r>
-        <w:t>Цилькер</w:t>
-      </w:r>
-      <w:proofErr w:type="spellEnd"/>
-      <w:r>
-        <w:t xml:space="preserve"> Б. Я. Организация ЭВМ и систем: Учебник для вузов. 2-е изд. – СПб.: Питер, 2011. – 688 с.: ил., Приложение А «Арифметические основы вычислительных машин»</w:t>
+        <w:t>Орлов С. А., Цилькер Б. Я. Организация ЭВМ и систем: Учебник для вузов. 2-е изд. – СПб.: Питер, 2011. – 688 с.: ил., Приложение А «Арифметические основы вычислительных машин»</w:t>
       </w:r>
       <w:r>
         <w:t xml:space="preserve">. </w:t>
@@ -11814,19 +11738,7 @@
           <w:rPr>
             <w:rStyle w:val="a9"/>
           </w:rPr>
-          <w:t>https://books.ifmo.ru</w:t>
-        </w:r>
-        <w:r>
-          <w:rPr>
-            <w:rStyle w:val="a9"/>
-          </w:rPr>
-          <w:t>/</w:t>
-        </w:r>
-        <w:r>
-          <w:rPr>
-            <w:rStyle w:val="a9"/>
-          </w:rPr>
-          <w:t>file/pdf/2464.pdf</w:t>
+          <w:t>https://books.ifmo.ru/file/pdf/2464.pdf</w:t>
         </w:r>
       </w:hyperlink>
       <w:r>
@@ -12903,6 +12815,7 @@
   <w:style w:type="character" w:default="1" w:styleId="a1">
     <w:name w:val="Default Paragraph Font"/>
     <w:uiPriority w:val="1"/>
+    <w:semiHidden/>
     <w:unhideWhenUsed/>
   </w:style>
   <w:style w:type="table" w:default="1" w:styleId="a2">

</xml_diff>